<commit_message>
Setup updated to v.6.0.7
</commit_message>
<xml_diff>
--- a/Calcpad.Wpf/help.docx
+++ b/Calcpad.Wpf/help.docx
@@ -6810,7 +6810,23 @@
           <w:szCs w:val="24"/>
           <w:lang w:val="en-US" w:eastAsia="bg-BG"/>
         </w:rPr>
-        <w:t xml:space="preserve"> - round to the lower integer</w:t>
+        <w:t xml:space="preserve"> - round to the </w:t>
+      </w:r>
+      <w:r>
+        <w:rPr>
+          <w:rFonts w:eastAsia="Times New Roman" w:cs="Calibri"/>
+          <w:szCs w:val="24"/>
+          <w:lang w:val="en-US" w:eastAsia="bg-BG"/>
+        </w:rPr>
+        <w:t>smaller</w:t>
+      </w:r>
+      <w:r>
+        <w:rPr>
+          <w:rFonts w:eastAsia="Times New Roman" w:cs="Calibri"/>
+          <w:szCs w:val="24"/>
+          <w:lang w:val="en-US" w:eastAsia="bg-BG"/>
+        </w:rPr>
+        <w:t xml:space="preserve"> integer</w:t>
       </w:r>
       <w:r>
         <w:rPr>
@@ -7048,15 +7064,23 @@
           <w:szCs w:val="24"/>
           <w:lang w:val="en-US" w:eastAsia="bg-BG"/>
         </w:rPr>
-        <w:t>lower</w:t>
-      </w:r>
-      <w:r>
-        <w:rPr>
-          <w:rFonts w:eastAsia="Times New Roman" w:cs="Calibri"/>
-          <w:szCs w:val="24"/>
-          <w:lang w:val="en-US" w:eastAsia="bg-BG"/>
-        </w:rPr>
-        <w:t xml:space="preserve"> integer </w:t>
+        <w:t>smaller</w:t>
+      </w:r>
+      <w:r>
+        <w:rPr>
+          <w:rFonts w:eastAsia="Times New Roman" w:cs="Calibri"/>
+          <w:szCs w:val="24"/>
+          <w:lang w:val="en-US" w:eastAsia="bg-BG"/>
+        </w:rPr>
+        <w:t xml:space="preserve"> </w:t>
+      </w:r>
+      <w:r>
+        <w:rPr>
+          <w:rFonts w:eastAsia="Times New Roman" w:cs="Calibri"/>
+          <w:szCs w:val="24"/>
+          <w:lang w:val="en-US" w:eastAsia="bg-BG"/>
+        </w:rPr>
+        <w:t xml:space="preserve">integer </w:t>
       </w:r>
       <w:r>
         <w:rPr>
@@ -24466,6 +24490,7 @@
         </w:rPr>
         <w:t xml:space="preserve">, </w:t>
       </w:r>
+      <w:proofErr w:type="spellStart"/>
       <w:r>
         <w:rPr>
           <w:rFonts w:ascii="Cambria" w:eastAsia="Times New Roman" w:hAnsi="Cambria" w:cs="Calibri"/>
@@ -24477,6 +24502,7 @@
         </w:rPr>
         <w:t>dr</w:t>
       </w:r>
+      <w:proofErr w:type="spellEnd"/>
       <w:r>
         <w:rPr>
           <w:rFonts w:eastAsia="Times New Roman" w:cs="Calibri"/>
@@ -24504,6 +24530,7 @@
         </w:rPr>
         <w:t xml:space="preserve">, </w:t>
       </w:r>
+      <w:proofErr w:type="spellStart"/>
       <w:r>
         <w:rPr>
           <w:rFonts w:ascii="Cambria" w:eastAsia="Times New Roman" w:hAnsi="Cambria" w:cs="Calibri"/>
@@ -24515,6 +24542,7 @@
         </w:rPr>
         <w:t>lb</w:t>
       </w:r>
+      <w:proofErr w:type="spellEnd"/>
       <w:r>
         <w:rPr>
           <w:rFonts w:ascii="Cambria" w:eastAsia="Times New Roman" w:hAnsi="Cambria" w:cs="Calibri"/>
@@ -24543,6 +24571,7 @@
         </w:rPr>
         <w:t>or </w:t>
       </w:r>
+      <w:proofErr w:type="spellStart"/>
       <w:r>
         <w:rPr>
           <w:rFonts w:ascii="Cambria" w:eastAsia="Times New Roman" w:hAnsi="Cambria" w:cs="Calibri"/>
@@ -24554,6 +24583,7 @@
         </w:rPr>
         <w:t>lbm</w:t>
       </w:r>
+      <w:proofErr w:type="spellEnd"/>
       <w:r>
         <w:rPr>
           <w:rFonts w:ascii="Calibri" w:hAnsi="Calibri" w:cs="Calibri"/>
@@ -24571,7 +24601,19 @@
           <w:szCs w:val="24"/>
           <w:lang w:val="en-US" w:eastAsia="bg-BG"/>
         </w:rPr>
-        <w:t xml:space="preserve"> lb</w:t>
+        <w:t xml:space="preserve"> </w:t>
+      </w:r>
+      <w:proofErr w:type="spellStart"/>
+      <w:r>
+        <w:rPr>
+          <w:rFonts w:ascii="Cambria" w:eastAsia="Times New Roman" w:hAnsi="Cambria" w:cs="Calibri"/>
+          <w:i/>
+          <w:iCs/>
+          <w:color w:val="008B8B"/>
+          <w:szCs w:val="24"/>
+          <w:lang w:val="en-US" w:eastAsia="bg-BG"/>
+        </w:rPr>
+        <w:t>lb</w:t>
       </w:r>
       <w:r>
         <w:rPr>
@@ -24584,6 +24626,7 @@
         </w:rPr>
         <w:t>_m</w:t>
       </w:r>
+      <w:proofErr w:type="spellEnd"/>
       <w:r>
         <w:rPr>
           <w:rStyle w:val="b"/>
@@ -24601,6 +24644,7 @@
         </w:rPr>
         <w:t xml:space="preserve">, </w:t>
       </w:r>
+      <w:proofErr w:type="spellStart"/>
       <w:r>
         <w:rPr>
           <w:rFonts w:ascii="Cambria" w:eastAsia="Times New Roman" w:hAnsi="Cambria" w:cs="Calibri"/>
@@ -24621,7 +24665,19 @@
           <w:szCs w:val="24"/>
           <w:lang w:val="en-US" w:eastAsia="bg-BG"/>
         </w:rPr>
-        <w:t xml:space="preserve">m </w:t>
+        <w:t>m</w:t>
+      </w:r>
+      <w:proofErr w:type="spellEnd"/>
+      <w:r>
+        <w:rPr>
+          <w:rFonts w:ascii="Cambria" w:eastAsia="Times New Roman" w:hAnsi="Cambria" w:cs="Calibri"/>
+          <w:i/>
+          <w:iCs/>
+          <w:color w:val="008B8B"/>
+          <w:szCs w:val="24"/>
+          <w:lang w:val="en-US" w:eastAsia="bg-BG"/>
+        </w:rPr>
+        <w:t xml:space="preserve"> </w:t>
       </w:r>
       <w:r>
         <w:rPr>
@@ -24640,6 +24696,7 @@
         </w:rPr>
         <w:t>or </w:t>
       </w:r>
+      <w:proofErr w:type="spellStart"/>
       <w:r>
         <w:rPr>
           <w:rFonts w:ascii="Cambria" w:eastAsia="Times New Roman" w:hAnsi="Cambria" w:cs="Calibri"/>
@@ -24662,6 +24719,7 @@
         </w:rPr>
         <w:t>_m</w:t>
       </w:r>
+      <w:proofErr w:type="spellEnd"/>
       <w:r>
         <w:rPr>
           <w:rStyle w:val="b"/>
@@ -24679,6 +24737,7 @@
         </w:rPr>
         <w:t xml:space="preserve">, </w:t>
       </w:r>
+      <w:proofErr w:type="spellStart"/>
       <w:r>
         <w:rPr>
           <w:rFonts w:ascii="Cambria" w:eastAsia="Times New Roman" w:hAnsi="Cambria" w:cs="Calibri"/>
@@ -24690,14 +24749,16 @@
         </w:rPr>
         <w:t>st</w:t>
       </w:r>
-      <w:r>
-        <w:rPr>
-          <w:rFonts w:eastAsia="Times New Roman" w:cs="Calibri"/>
-          <w:szCs w:val="24"/>
-          <w:lang w:val="en-US" w:eastAsia="bg-BG"/>
-        </w:rPr>
-        <w:t xml:space="preserve">, </w:t>
-      </w:r>
+      <w:proofErr w:type="spellEnd"/>
+      <w:r>
+        <w:rPr>
+          <w:rFonts w:eastAsia="Times New Roman" w:cs="Calibri"/>
+          <w:szCs w:val="24"/>
+          <w:lang w:val="en-US" w:eastAsia="bg-BG"/>
+        </w:rPr>
+        <w:t xml:space="preserve">, </w:t>
+      </w:r>
+      <w:proofErr w:type="spellStart"/>
       <w:r>
         <w:rPr>
           <w:rFonts w:ascii="Cambria" w:eastAsia="Times New Roman" w:hAnsi="Cambria" w:cs="Calibri"/>
@@ -24709,6 +24770,7 @@
         </w:rPr>
         <w:t>qr</w:t>
       </w:r>
+      <w:proofErr w:type="spellEnd"/>
       <w:r>
         <w:rPr>
           <w:rFonts w:eastAsia="Times New Roman" w:cs="Calibri"/>
@@ -24776,6 +24838,7 @@
         </w:rPr>
         <w:t xml:space="preserve"> </w:t>
       </w:r>
+      <w:proofErr w:type="spellStart"/>
       <w:r>
         <w:rPr>
           <w:rFonts w:ascii="Cambria" w:eastAsia="Times New Roman" w:hAnsi="Cambria" w:cs="Calibri"/>
@@ -24798,14 +24861,16 @@
         </w:rPr>
         <w:t>_UK</w:t>
       </w:r>
-      <w:r>
-        <w:rPr>
-          <w:rFonts w:eastAsia="Times New Roman" w:cs="Calibri"/>
-          <w:szCs w:val="24"/>
-          <w:lang w:val="en-US" w:eastAsia="bg-BG"/>
-        </w:rPr>
-        <w:t xml:space="preserve">, </w:t>
-      </w:r>
+      <w:proofErr w:type="spellEnd"/>
+      <w:r>
+        <w:rPr>
+          <w:rFonts w:eastAsia="Times New Roman" w:cs="Calibri"/>
+          <w:szCs w:val="24"/>
+          <w:lang w:val="en-US" w:eastAsia="bg-BG"/>
+        </w:rPr>
+        <w:t xml:space="preserve">, </w:t>
+      </w:r>
+      <w:proofErr w:type="spellStart"/>
       <w:r>
         <w:rPr>
           <w:rFonts w:ascii="Cambria" w:eastAsia="Times New Roman" w:hAnsi="Cambria" w:cs="Calibri"/>
@@ -24828,6 +24893,7 @@
         </w:rPr>
         <w:t>_US</w:t>
       </w:r>
+      <w:proofErr w:type="spellEnd"/>
       <w:r>
         <w:rPr>
           <w:rStyle w:val="b"/>
@@ -24881,6 +24947,7 @@
         </w:rPr>
         <w:t>or </w:t>
       </w:r>
+      <w:proofErr w:type="spellStart"/>
       <w:r>
         <w:rPr>
           <w:rFonts w:ascii="Cambria" w:eastAsia="Times New Roman" w:hAnsi="Cambria" w:cs="Calibri"/>
@@ -24903,14 +24970,16 @@
         </w:rPr>
         <w:t>_UK</w:t>
       </w:r>
-      <w:r>
-        <w:rPr>
-          <w:rFonts w:eastAsia="Times New Roman" w:cs="Calibri"/>
-          <w:szCs w:val="24"/>
-          <w:lang w:val="en-US" w:eastAsia="bg-BG"/>
-        </w:rPr>
-        <w:t xml:space="preserve">, </w:t>
-      </w:r>
+      <w:proofErr w:type="spellEnd"/>
+      <w:r>
+        <w:rPr>
+          <w:rFonts w:eastAsia="Times New Roman" w:cs="Calibri"/>
+          <w:szCs w:val="24"/>
+          <w:lang w:val="en-US" w:eastAsia="bg-BG"/>
+        </w:rPr>
+        <w:t xml:space="preserve">, </w:t>
+      </w:r>
+      <w:proofErr w:type="spellStart"/>
       <w:r>
         <w:rPr>
           <w:rFonts w:ascii="Cambria" w:eastAsia="Times New Roman" w:hAnsi="Cambria" w:cs="Calibri"/>
@@ -24933,6 +25002,7 @@
         </w:rPr>
         <w:t>_US</w:t>
       </w:r>
+      <w:proofErr w:type="spellEnd"/>
       <w:r>
         <w:rPr>
           <w:rStyle w:val="b"/>
@@ -24978,6 +25048,7 @@
         <w:br/>
         <w:t xml:space="preserve">Length: </w:t>
       </w:r>
+      <w:proofErr w:type="spellStart"/>
       <w:r>
         <w:rPr>
           <w:rFonts w:ascii="Cambria" w:eastAsia="Times New Roman" w:hAnsi="Cambria" w:cs="Calibri"/>
@@ -24989,6 +25060,7 @@
         </w:rPr>
         <w:t>th</w:t>
       </w:r>
+      <w:proofErr w:type="spellEnd"/>
       <w:r>
         <w:rPr>
           <w:rFonts w:eastAsia="Times New Roman" w:cs="Calibri"/>
@@ -25054,6 +25126,7 @@
         </w:rPr>
         <w:t xml:space="preserve">, </w:t>
       </w:r>
+      <w:proofErr w:type="spellStart"/>
       <w:r>
         <w:rPr>
           <w:rFonts w:ascii="Cambria" w:eastAsia="Times New Roman" w:hAnsi="Cambria" w:cs="Calibri"/>
@@ -25065,6 +25138,7 @@
         </w:rPr>
         <w:t>ch</w:t>
       </w:r>
+      <w:proofErr w:type="spellEnd"/>
       <w:r>
         <w:rPr>
           <w:rFonts w:eastAsia="Times New Roman" w:cs="Calibri"/>
@@ -25111,6 +25185,7 @@
         </w:rPr>
         <w:t xml:space="preserve">, </w:t>
       </w:r>
+      <w:proofErr w:type="spellStart"/>
       <w:r>
         <w:rPr>
           <w:rFonts w:ascii="Cambria" w:eastAsia="Times New Roman" w:hAnsi="Cambria" w:cs="Calibri"/>
@@ -25122,6 +25197,7 @@
         </w:rPr>
         <w:t>ftm</w:t>
       </w:r>
+      <w:proofErr w:type="spellEnd"/>
       <w:r>
         <w:rPr>
           <w:rFonts w:eastAsia="Times New Roman" w:cs="Calibri"/>
@@ -25149,6 +25225,7 @@
         </w:rPr>
         <w:t xml:space="preserve">, </w:t>
       </w:r>
+      <w:proofErr w:type="spellStart"/>
       <w:r>
         <w:rPr>
           <w:rFonts w:ascii="Cambria" w:eastAsia="Times New Roman" w:hAnsi="Cambria" w:cs="Calibri"/>
@@ -25160,6 +25237,7 @@
         </w:rPr>
         <w:t>nmi</w:t>
       </w:r>
+      <w:proofErr w:type="spellEnd"/>
       <w:r>
         <w:rPr>
           <w:rFonts w:eastAsia="Times New Roman" w:cs="Calibri"/>
@@ -25432,6 +25510,7 @@
         <w:br/>
         <w:t xml:space="preserve">Volume (fluid): </w:t>
       </w:r>
+      <w:proofErr w:type="spellStart"/>
       <w:r>
         <w:rPr>
           <w:rFonts w:ascii="Cambria" w:eastAsia="Times New Roman" w:hAnsi="Cambria" w:cs="Calibri"/>
@@ -25443,14 +25522,16 @@
         </w:rPr>
         <w:t>fl_oz</w:t>
       </w:r>
-      <w:r>
-        <w:rPr>
-          <w:rFonts w:eastAsia="Times New Roman" w:cs="Calibri"/>
-          <w:szCs w:val="24"/>
-          <w:lang w:val="en-US" w:eastAsia="bg-BG"/>
-        </w:rPr>
-        <w:t xml:space="preserve">, </w:t>
-      </w:r>
+      <w:proofErr w:type="spellEnd"/>
+      <w:r>
+        <w:rPr>
+          <w:rFonts w:eastAsia="Times New Roman" w:cs="Calibri"/>
+          <w:szCs w:val="24"/>
+          <w:lang w:val="en-US" w:eastAsia="bg-BG"/>
+        </w:rPr>
+        <w:t xml:space="preserve">, </w:t>
+      </w:r>
+      <w:proofErr w:type="spellStart"/>
       <w:r>
         <w:rPr>
           <w:rFonts w:ascii="Cambria" w:eastAsia="Times New Roman" w:hAnsi="Cambria" w:cs="Calibri"/>
@@ -25462,6 +25543,7 @@
         </w:rPr>
         <w:t>gi</w:t>
       </w:r>
+      <w:proofErr w:type="spellEnd"/>
       <w:r>
         <w:rPr>
           <w:rFonts w:eastAsia="Times New Roman" w:cs="Calibri"/>
@@ -25527,6 +25609,7 @@
         </w:rPr>
         <w:t xml:space="preserve">, </w:t>
       </w:r>
+      <w:proofErr w:type="spellStart"/>
       <w:r>
         <w:rPr>
           <w:rFonts w:ascii="Cambria" w:eastAsia="Times New Roman" w:hAnsi="Cambria" w:cs="Calibri"/>
@@ -25538,6 +25621,7 @@
         </w:rPr>
         <w:t>bbl</w:t>
       </w:r>
+      <w:proofErr w:type="spellEnd"/>
       <w:r>
         <w:rPr>
           <w:rFonts w:eastAsia="Times New Roman" w:cs="Calibri"/>
@@ -25580,6 +25664,7 @@
         </w:rPr>
         <w:t xml:space="preserve"> </w:t>
       </w:r>
+      <w:proofErr w:type="spellStart"/>
       <w:r>
         <w:rPr>
           <w:rFonts w:ascii="Cambria" w:eastAsia="Times New Roman" w:hAnsi="Cambria" w:cs="Calibri"/>
@@ -25591,6 +25676,7 @@
         </w:rPr>
         <w:t>bu</w:t>
       </w:r>
+      <w:proofErr w:type="spellEnd"/>
       <w:r>
         <w:rPr>
           <w:rFonts w:eastAsia="Times New Roman" w:cs="Calibri"/>
@@ -25624,7 +25710,19 @@
           <w:szCs w:val="24"/>
           <w:lang w:val="en-US" w:eastAsia="bg-BG"/>
         </w:rPr>
-        <w:t xml:space="preserve"> fl_oz</w:t>
+        <w:t xml:space="preserve"> </w:t>
+      </w:r>
+      <w:proofErr w:type="spellStart"/>
+      <w:r>
+        <w:rPr>
+          <w:rFonts w:ascii="Cambria" w:eastAsia="Times New Roman" w:hAnsi="Cambria" w:cs="Calibri"/>
+          <w:i/>
+          <w:iCs/>
+          <w:color w:val="008B8B"/>
+          <w:szCs w:val="24"/>
+          <w:lang w:val="en-US" w:eastAsia="bg-BG"/>
+        </w:rPr>
+        <w:t>fl_oz</w:t>
       </w:r>
       <w:r>
         <w:rPr>
@@ -25637,14 +25735,16 @@
         </w:rPr>
         <w:t>_UK</w:t>
       </w:r>
-      <w:r>
-        <w:rPr>
-          <w:rFonts w:eastAsia="Times New Roman" w:cs="Calibri"/>
-          <w:szCs w:val="24"/>
-          <w:lang w:val="en-US" w:eastAsia="bg-BG"/>
-        </w:rPr>
-        <w:t xml:space="preserve">, </w:t>
-      </w:r>
+      <w:proofErr w:type="spellEnd"/>
+      <w:r>
+        <w:rPr>
+          <w:rFonts w:eastAsia="Times New Roman" w:cs="Calibri"/>
+          <w:szCs w:val="24"/>
+          <w:lang w:val="en-US" w:eastAsia="bg-BG"/>
+        </w:rPr>
+        <w:t xml:space="preserve">, </w:t>
+      </w:r>
+      <w:proofErr w:type="spellStart"/>
       <w:r>
         <w:rPr>
           <w:rFonts w:ascii="Cambria" w:eastAsia="Times New Roman" w:hAnsi="Cambria" w:cs="Calibri"/>
@@ -25667,14 +25767,16 @@
         </w:rPr>
         <w:t>_UK</w:t>
       </w:r>
-      <w:r>
-        <w:rPr>
-          <w:rFonts w:eastAsia="Times New Roman" w:cs="Calibri"/>
-          <w:szCs w:val="24"/>
-          <w:lang w:val="en-US" w:eastAsia="bg-BG"/>
-        </w:rPr>
-        <w:t xml:space="preserve">, </w:t>
-      </w:r>
+      <w:proofErr w:type="spellEnd"/>
+      <w:r>
+        <w:rPr>
+          <w:rFonts w:eastAsia="Times New Roman" w:cs="Calibri"/>
+          <w:szCs w:val="24"/>
+          <w:lang w:val="en-US" w:eastAsia="bg-BG"/>
+        </w:rPr>
+        <w:t xml:space="preserve">, </w:t>
+      </w:r>
+      <w:proofErr w:type="spellStart"/>
       <w:r>
         <w:rPr>
           <w:rFonts w:ascii="Cambria" w:eastAsia="Times New Roman" w:hAnsi="Cambria" w:cs="Calibri"/>
@@ -25697,14 +25799,16 @@
         </w:rPr>
         <w:t>_UK</w:t>
       </w:r>
-      <w:r>
-        <w:rPr>
-          <w:rFonts w:eastAsia="Times New Roman" w:cs="Calibri"/>
-          <w:szCs w:val="24"/>
-          <w:lang w:val="en-US" w:eastAsia="bg-BG"/>
-        </w:rPr>
-        <w:t xml:space="preserve">, </w:t>
-      </w:r>
+      <w:proofErr w:type="spellEnd"/>
+      <w:r>
+        <w:rPr>
+          <w:rFonts w:eastAsia="Times New Roman" w:cs="Calibri"/>
+          <w:szCs w:val="24"/>
+          <w:lang w:val="en-US" w:eastAsia="bg-BG"/>
+        </w:rPr>
+        <w:t xml:space="preserve">, </w:t>
+      </w:r>
+      <w:proofErr w:type="spellStart"/>
       <w:r>
         <w:rPr>
           <w:rFonts w:ascii="Cambria" w:eastAsia="Times New Roman" w:hAnsi="Cambria" w:cs="Calibri"/>
@@ -25727,6 +25831,7 @@
         </w:rPr>
         <w:t>_UK</w:t>
       </w:r>
+      <w:proofErr w:type="spellEnd"/>
       <w:r>
         <w:rPr>
           <w:rFonts w:eastAsia="Times New Roman" w:cs="Calibri"/>
@@ -25977,6 +26082,7 @@
         </w:rPr>
         <w:t xml:space="preserve">, </w:t>
       </w:r>
+      <w:proofErr w:type="spellStart"/>
       <w:r>
         <w:rPr>
           <w:rFonts w:ascii="Cambria" w:eastAsia="Times New Roman" w:hAnsi="Cambria" w:cs="Calibri"/>
@@ -25999,6 +26105,7 @@
         </w:rPr>
         <w:t>_US</w:t>
       </w:r>
+      <w:proofErr w:type="spellEnd"/>
       <w:r>
         <w:rPr>
           <w:rFonts w:eastAsia="Times New Roman" w:cs="Calibri"/>

</xml_diff>

<commit_message>
Added substitution control switches
</commit_message>
<xml_diff>
--- a/Calcpad.Wpf/help.docx
+++ b/Calcpad.Wpf/help.docx
@@ -18979,18 +18979,86 @@
           <w:szCs w:val="24"/>
           <w:lang w:val="en-US" w:eastAsia="bg-BG"/>
         </w:rPr>
-        <w:t xml:space="preserve"> - show only equations without results (no calculations</w:t>
-      </w:r>
-      <w:proofErr w:type="gramStart"/>
-      <w:r>
-        <w:rPr>
-          <w:rFonts w:eastAsia="Times New Roman" w:cs="Calibri"/>
-          <w:szCs w:val="24"/>
-          <w:lang w:val="en-US" w:eastAsia="bg-BG"/>
-        </w:rPr>
-        <w:t>);</w:t>
-      </w:r>
-      <w:proofErr w:type="gramEnd"/>
+        <w:t xml:space="preserve"> - show only equations without results (no calculations);</w:t>
+      </w:r>
+      <w:r>
+        <w:rPr>
+          <w:rFonts w:eastAsia="Times New Roman" w:cs="Calibri"/>
+          <w:szCs w:val="24"/>
+          <w:lang w:val="en-US" w:eastAsia="bg-BG"/>
+        </w:rPr>
+        <w:br/>
+      </w:r>
+      <w:hyperlink r:id="rId17" w:anchor="0" w:history="1">
+        <w:r>
+          <w:rPr>
+            <w:rFonts w:ascii="Calibri" w:hAnsi="Calibri" w:cs="Calibri"/>
+            <w:color w:val="FF00FF"/>
+            <w:lang w:val="en-US"/>
+          </w:rPr>
+          <w:t>#nosub</w:t>
+        </w:r>
+      </w:hyperlink>
+      <w:r>
+        <w:rPr>
+          <w:rFonts w:ascii="Calibri" w:hAnsi="Calibri" w:cs="Calibri"/>
+          <w:color w:val="000000"/>
+          <w:lang w:val="en-US"/>
+        </w:rPr>
+        <w:t> - do not substitute variables (no substitution);</w:t>
+      </w:r>
+      <w:r>
+        <w:rPr>
+          <w:rFonts w:ascii="Calibri" w:hAnsi="Calibri" w:cs="Calibri"/>
+          <w:color w:val="000000"/>
+          <w:lang w:val="en-US"/>
+        </w:rPr>
+        <w:br/>
+      </w:r>
+      <w:hyperlink r:id="rId18" w:anchor="0" w:history="1">
+        <w:r>
+          <w:rPr>
+            <w:rFonts w:ascii="Calibri" w:hAnsi="Calibri" w:cs="Calibri"/>
+            <w:color w:val="FF00FF"/>
+            <w:lang w:val="en-US"/>
+          </w:rPr>
+          <w:t>#novar</w:t>
+        </w:r>
+      </w:hyperlink>
+      <w:r>
+        <w:rPr>
+          <w:rFonts w:ascii="Calibri" w:hAnsi="Calibri" w:cs="Calibri"/>
+          <w:color w:val="000000"/>
+          <w:lang w:val="en-US"/>
+        </w:rPr>
+        <w:t> - show equations only with substituted values (no variables);</w:t>
+      </w:r>
+      <w:r>
+        <w:rPr>
+          <w:rFonts w:ascii="Calibri" w:hAnsi="Calibri" w:cs="Calibri"/>
+          <w:color w:val="000000"/>
+          <w:lang w:val="en-US"/>
+        </w:rPr>
+        <w:br/>
+      </w:r>
+      <w:hyperlink r:id="rId19" w:anchor="0" w:history="1">
+        <w:r>
+          <w:rPr>
+            <w:rFonts w:ascii="Calibri" w:hAnsi="Calibri" w:cs="Calibri"/>
+            <w:color w:val="FF00FF"/>
+            <w:lang w:val="en-US"/>
+          </w:rPr>
+          <w:t>#varsub</w:t>
+        </w:r>
+      </w:hyperlink>
+      <w:r>
+        <w:rPr>
+          <w:rFonts w:ascii="Calibri" w:hAnsi="Calibri" w:cs="Calibri"/>
+          <w:color w:val="000000"/>
+          <w:lang w:val="en-US"/>
+        </w:rPr>
+        <w:t> - show equations with variables and substituted values (default);</w:t>
+      </w:r>
     </w:p>
     <w:p>
       <w:pPr>
@@ -19085,7 +19153,7 @@
         </w:rPr>
         <w:br/>
       </w:r>
-      <w:hyperlink r:id="rId17" w:anchor="0" w:history="1">
+      <w:hyperlink r:id="rId20" w:anchor="0" w:history="1">
         <w:r>
           <w:rPr>
             <w:rFonts w:cs="Calibri"/>
@@ -19111,7 +19179,7 @@
         </w:rPr>
         <w:br/>
       </w:r>
-      <w:hyperlink r:id="rId18" w:anchor="0" w:history="1">
+      <w:hyperlink r:id="rId21" w:anchor="0" w:history="1">
         <w:r>
           <w:rPr>
             <w:rFonts w:cs="Calibri"/>
@@ -21947,6 +22015,15 @@
           <w:lang w:val="en-US" w:eastAsia="bg-BG"/>
         </w:rPr>
         <w:br/>
+      </w:r>
+      <w:r>
+        <w:rPr>
+          <w:rFonts w:eastAsia="Times New Roman" w:cs="Calibri"/>
+          <w:noProof/>
+          <w:szCs w:val="24"/>
+          <w:lang w:val="en-US" w:eastAsia="bg-BG"/>
+        </w:rPr>
+        <w:lastRenderedPageBreak/>
         <w:t xml:space="preserve">                        </w:t>
       </w:r>
       <w:r>
@@ -22587,16 +22664,6 @@
           <w:lang w:val="en-US" w:eastAsia="bg-BG"/>
         </w:rPr>
         <w:br/>
-      </w:r>
-      <w:r>
-        <w:rPr>
-          <w:rFonts w:ascii="Cambria" w:eastAsia="Times New Roman" w:hAnsi="Cambria" w:cs="Calibri"/>
-          <w:noProof/>
-          <w:color w:val="008B8B"/>
-          <w:szCs w:val="24"/>
-          <w:lang w:val="en-US" w:eastAsia="bg-BG"/>
-        </w:rPr>
-        <w:lastRenderedPageBreak/>
         <w:t xml:space="preserve">              VA</w:t>
       </w:r>
       <w:r>

</xml_diff>